<commit_message>
Subiendo cambios en reportes de taller y en la vista de roles
</commit_message>
<xml_diff>
--- a/LISTADO DE PENDIENTES DEL SISTEMA UT.docx
+++ b/LISTADO DE PENDIENTES DEL SISTEMA UT.docx
@@ -38,20 +38,6 @@
       </w:pPr>
       <w:r>
         <w:rPr>
-          <w:highlight w:val="cyan"/>
-          <w:lang w:val="es-ES"/>
-        </w:rPr>
-        <w:t>TERMINAR EL MODULO DE ROLES</w:t>
-      </w:r>
-    </w:p>
-    <w:p>
-      <w:pPr>
-        <w:rPr>
-          <w:lang w:val="es-ES"/>
-        </w:rPr>
-      </w:pPr>
-      <w:r>
-        <w:rPr>
           <w:highlight w:val="red"/>
           <w:lang w:val="es-ES"/>
         </w:rPr>
@@ -69,56 +55,24 @@
           <w:highlight w:val="red"/>
           <w:lang w:val="es-ES"/>
         </w:rPr>
-        <w:t xml:space="preserve">AGREGAR EL RECUPERAR </w:t>
+        <w:t>AGREGAR EL RECUPERAR CONTRASE;A</w:t>
       </w:r>
-      <w:proofErr w:type="gramStart"/>
       <w:r>
         <w:rPr>
           <w:highlight w:val="red"/>
           <w:lang w:val="es-ES"/>
         </w:rPr>
-        <w:t>CONTRASE;A</w:t>
+        <w:t xml:space="preserve"> en el login</w:t>
       </w:r>
+    </w:p>
+    <w:p>
+      <w:pPr>
+        <w:rPr>
+          <w:lang w:val="es-ES"/>
+        </w:rPr>
+      </w:pPr>
       <w:bookmarkStart w:id="0" w:name="_GoBack"/>
       <w:bookmarkEnd w:id="0"/>
-      <w:proofErr w:type="gramEnd"/>
-      <w:r>
-        <w:rPr>
-          <w:highlight w:val="red"/>
-          <w:lang w:val="es-ES"/>
-        </w:rPr>
-        <w:t xml:space="preserve"> en el </w:t>
-      </w:r>
-      <w:proofErr w:type="spellStart"/>
-      <w:r>
-        <w:rPr>
-          <w:highlight w:val="red"/>
-          <w:lang w:val="es-ES"/>
-        </w:rPr>
-        <w:t>login</w:t>
-      </w:r>
-      <w:proofErr w:type="spellEnd"/>
-    </w:p>
-    <w:p>
-      <w:pPr>
-        <w:rPr>
-          <w:lang w:val="es-ES"/>
-        </w:rPr>
-      </w:pPr>
-      <w:r>
-        <w:rPr>
-          <w:highlight w:val="green"/>
-          <w:lang w:val="es-ES"/>
-        </w:rPr>
-        <w:t>REVISAR LOS GRAFICOS ESTADISTICOS Y PDF</w:t>
-      </w:r>
-    </w:p>
-    <w:p>
-      <w:pPr>
-        <w:rPr>
-          <w:lang w:val="es-ES"/>
-        </w:rPr>
-      </w:pPr>
       <w:r>
         <w:rPr>
           <w:highlight w:val="red"/>

</xml_diff>

<commit_message>
subiendo cambios en mantenimientos preventivos y bd nueva
</commit_message>
<xml_diff>
--- a/LISTADO DE PENDIENTES DEL SISTEMA UT.docx
+++ b/LISTADO DE PENDIENTES DEL SISTEMA UT.docx
@@ -29,6 +29,12 @@
         </w:rPr>
         <w:t>TERMINAR NOTIFICACIONES</w:t>
       </w:r>
+      <w:r>
+        <w:rPr>
+          <w:lang w:val="es-ES"/>
+        </w:rPr>
+        <w:t xml:space="preserve"> agregando ruta</w:t>
+      </w:r>
     </w:p>
     <w:p>
       <w:pPr>
@@ -71,57 +77,49 @@
           <w:lang w:val="es-ES"/>
         </w:rPr>
       </w:pPr>
+      <w:r>
+        <w:rPr>
+          <w:highlight w:val="red"/>
+          <w:lang w:val="es-ES"/>
+        </w:rPr>
+        <w:t>AGREGAR EL RESPALDAR BD</w:t>
+      </w:r>
+    </w:p>
+    <w:p>
+      <w:pPr>
+        <w:rPr>
+          <w:lang w:val="es-ES"/>
+        </w:rPr>
+      </w:pPr>
+      <w:r>
+        <w:rPr>
+          <w:highlight w:val="red"/>
+          <w:lang w:val="es-ES"/>
+        </w:rPr>
+        <w:t>ACOMODAR QUE TODO SEA RESPONSIVE</w:t>
+      </w:r>
+    </w:p>
+    <w:p>
+      <w:pPr>
+        <w:rPr>
+          <w:lang w:val="es-ES"/>
+        </w:rPr>
+      </w:pPr>
+    </w:p>
+    <w:p>
+      <w:pPr>
+        <w:rPr>
+          <w:lang w:val="es-ES"/>
+        </w:rPr>
+      </w:pPr>
+      <w:r>
+        <w:rPr>
+          <w:lang w:val="es-ES"/>
+        </w:rPr>
+        <w:t>AGREGAR LA SEGURIDAD DE CIFRADO HASH CON CONTRASENA</w:t>
+      </w:r>
       <w:bookmarkStart w:id="0" w:name="_GoBack"/>
       <w:bookmarkEnd w:id="0"/>
-      <w:r>
-        <w:rPr>
-          <w:highlight w:val="red"/>
-          <w:lang w:val="es-ES"/>
-        </w:rPr>
-        <w:t>AGREGAR EL RESPALDAR BD</w:t>
-      </w:r>
-    </w:p>
-    <w:p>
-      <w:pPr>
-        <w:rPr>
-          <w:lang w:val="es-ES"/>
-        </w:rPr>
-      </w:pPr>
-      <w:r>
-        <w:rPr>
-          <w:highlight w:val="red"/>
-          <w:lang w:val="es-ES"/>
-        </w:rPr>
-        <w:t>ACOMODAR QUE TODO SEA RESPONSIVE</w:t>
-      </w:r>
-    </w:p>
-    <w:p>
-      <w:pPr>
-        <w:rPr>
-          <w:lang w:val="es-ES"/>
-        </w:rPr>
-      </w:pPr>
-      <w:r>
-        <w:rPr>
-          <w:highlight w:val="green"/>
-          <w:lang w:val="es-ES"/>
-        </w:rPr>
-        <w:t>VERIFICAR LAS VALIDACIONES</w:t>
-      </w:r>
-    </w:p>
-    <w:p>
-      <w:pPr>
-        <w:rPr>
-          <w:lang w:val="es-ES"/>
-        </w:rPr>
-      </w:pPr>
-      <w:r>
-        <w:rPr>
-          <w:highlight w:val="red"/>
-          <w:lang w:val="es-ES"/>
-        </w:rPr>
-        <w:t>HACER LA ORDEN DE SERVICIO EN PDF EN EL MODULO DE MANTENIMIENTOS</w:t>
-      </w:r>
     </w:p>
     <w:p>
       <w:pPr>

</xml_diff>